<commit_message>
Added repo link and desc to docs
</commit_message>
<xml_diff>
--- a/docs/Architecture.docx
+++ b/docs/Architecture.docx
@@ -2218,7 +2218,7 @@
         <w:pStyle w:val="Heading1"/>
         <w:numPr>
           <w:ilvl w:val="0"/>
-          <w:numId w:val="1"/>
+          <w:numId w:val="2"/>
         </w:numPr>
         <w:spacing w:line="360" w:lineRule="auto"/>
         <w:ind w:left="360" w:hanging="360"/>
@@ -2249,7 +2249,7 @@
         <w:pStyle w:val="Heading2"/>
         <w:numPr>
           <w:ilvl w:val="1"/>
-          <w:numId w:val="1"/>
+          <w:numId w:val="2"/>
         </w:numPr>
         <w:spacing w:line="360" w:lineRule="auto"/>
         <w:ind w:left="744" w:hanging="384"/>
@@ -2599,12 +2599,12 @@
           <wp:inline distB="114300" distT="114300" distL="114300" distR="114300">
             <wp:extent cx="5731200" cy="2692400"/>
             <wp:effectExtent b="0" l="0" r="0" t="0"/>
-            <wp:docPr id="6" name="image2.png"/>
+            <wp:docPr id="6" name="image1.png"/>
             <a:graphic>
               <a:graphicData uri="http://schemas.openxmlformats.org/drawingml/2006/picture">
                 <pic:pic>
                   <pic:nvPicPr>
-                    <pic:cNvPr id="0" name="image2.png"/>
+                    <pic:cNvPr id="0" name="image1.png"/>
                     <pic:cNvPicPr preferRelativeResize="0"/>
                   </pic:nvPicPr>
                   <pic:blipFill>
@@ -2669,7 +2669,7 @@
       <w:pPr>
         <w:numPr>
           <w:ilvl w:val="0"/>
-          <w:numId w:val="2"/>
+          <w:numId w:val="3"/>
         </w:numPr>
         <w:spacing w:after="0" w:afterAutospacing="0" w:line="360" w:lineRule="auto"/>
         <w:ind w:left="720" w:hanging="360"/>
@@ -2689,7 +2689,7 @@
       <w:pPr>
         <w:numPr>
           <w:ilvl w:val="0"/>
-          <w:numId w:val="2"/>
+          <w:numId w:val="3"/>
         </w:numPr>
         <w:spacing w:after="0" w:afterAutospacing="0" w:line="360" w:lineRule="auto"/>
         <w:ind w:left="720" w:hanging="360"/>
@@ -2709,7 +2709,7 @@
       <w:pPr>
         <w:numPr>
           <w:ilvl w:val="0"/>
-          <w:numId w:val="2"/>
+          <w:numId w:val="3"/>
         </w:numPr>
         <w:spacing w:after="0" w:afterAutospacing="0" w:line="360" w:lineRule="auto"/>
         <w:ind w:left="720" w:hanging="360"/>
@@ -2729,7 +2729,7 @@
       <w:pPr>
         <w:numPr>
           <w:ilvl w:val="0"/>
-          <w:numId w:val="2"/>
+          <w:numId w:val="3"/>
         </w:numPr>
         <w:spacing w:line="360" w:lineRule="auto"/>
         <w:ind w:left="720" w:hanging="360"/>
@@ -2778,7 +2778,7 @@
       <w:pPr>
         <w:numPr>
           <w:ilvl w:val="0"/>
-          <w:numId w:val="4"/>
+          <w:numId w:val="5"/>
         </w:numPr>
         <w:spacing w:after="0" w:afterAutospacing="0" w:line="360" w:lineRule="auto"/>
         <w:ind w:left="720" w:hanging="360"/>
@@ -2798,7 +2798,7 @@
       <w:pPr>
         <w:numPr>
           <w:ilvl w:val="0"/>
-          <w:numId w:val="4"/>
+          <w:numId w:val="5"/>
         </w:numPr>
         <w:spacing w:after="0" w:afterAutospacing="0" w:line="360" w:lineRule="auto"/>
         <w:ind w:left="720" w:hanging="360"/>
@@ -2818,7 +2818,7 @@
       <w:pPr>
         <w:numPr>
           <w:ilvl w:val="0"/>
-          <w:numId w:val="4"/>
+          <w:numId w:val="5"/>
         </w:numPr>
         <w:spacing w:line="360" w:lineRule="auto"/>
         <w:ind w:left="720" w:hanging="360"/>
@@ -2888,7 +2888,187 @@
         <w:rPr>
           <w:rtl w:val="0"/>
         </w:rPr>
-        <w:t xml:space="preserve">The Application will be deployed locally</w:t>
+        <w:t xml:space="preserve">The Application will be deployed locally.</w:t>
+      </w:r>
+    </w:p>
+    <w:p>
+      <w:pPr>
+        <w:pStyle w:val="Heading3"/>
+        <w:rPr/>
+      </w:pPr>
+      <w:bookmarkStart w:colFirst="0" w:colLast="0" w:name="_heading=h.nsqfa6y2wh8v" w:id="21"/>
+      <w:bookmarkEnd w:id="21"/>
+      <w:r>
+        <w:rPr>
+          <w:rtl w:val="0"/>
+        </w:rPr>
+        <w:t xml:space="preserve">2.4.1 Local Deployment Details</w:t>
+      </w:r>
+    </w:p>
+    <w:p>
+      <w:pPr>
+        <w:rPr/>
+      </w:pPr>
+      <w:r>
+        <w:rPr>
+          <w:rtl w:val="0"/>
+        </w:rPr>
+        <w:t xml:space="preserve">Code Repository: </w:t>
+      </w:r>
+      <w:hyperlink r:id="rId8">
+        <w:r>
+          <w:rPr>
+            <w:color w:val="1155cc"/>
+            <w:u w:val="single"/>
+            <w:rtl w:val="0"/>
+          </w:rPr>
+          <w:t xml:space="preserve">https://github.com/theabrahamaudu/credit_card_default_predictor</w:t>
+        </w:r>
+      </w:hyperlink>
+      <w:r>
+        <w:rPr>
+          <w:rtl w:val="0"/>
+        </w:rPr>
+      </w:r>
+    </w:p>
+    <w:p>
+      <w:pPr>
+        <w:rPr/>
+      </w:pPr>
+      <w:r>
+        <w:rPr>
+          <w:rtl w:val="0"/>
+        </w:rPr>
+        <w:t xml:space="preserve">Steps:</w:t>
+      </w:r>
+    </w:p>
+    <w:p>
+      <w:pPr>
+        <w:numPr>
+          <w:ilvl w:val="0"/>
+          <w:numId w:val="1"/>
+        </w:numPr>
+        <w:spacing w:after="0" w:afterAutospacing="0"/>
+        <w:ind w:left="720" w:hanging="360"/>
+        <w:rPr>
+          <w:u w:val="none"/>
+        </w:rPr>
+      </w:pPr>
+      <w:r>
+        <w:rPr>
+          <w:rtl w:val="0"/>
+        </w:rPr>
+        <w:t xml:space="preserve">Clone repository</w:t>
+      </w:r>
+    </w:p>
+    <w:p>
+      <w:pPr>
+        <w:numPr>
+          <w:ilvl w:val="0"/>
+          <w:numId w:val="1"/>
+        </w:numPr>
+        <w:spacing w:after="0" w:afterAutospacing="0"/>
+        <w:ind w:left="720" w:hanging="360"/>
+        <w:rPr>
+          <w:u w:val="none"/>
+        </w:rPr>
+      </w:pPr>
+      <w:r>
+        <w:rPr>
+          <w:rtl w:val="0"/>
+        </w:rPr>
+        <w:t xml:space="preserve">Create virtual environment</w:t>
+      </w:r>
+    </w:p>
+    <w:p>
+      <w:pPr>
+        <w:numPr>
+          <w:ilvl w:val="0"/>
+          <w:numId w:val="1"/>
+        </w:numPr>
+        <w:spacing w:after="0" w:afterAutospacing="0"/>
+        <w:ind w:left="720" w:hanging="360"/>
+        <w:rPr>
+          <w:u w:val="none"/>
+        </w:rPr>
+      </w:pPr>
+      <w:r>
+        <w:rPr>
+          <w:rtl w:val="0"/>
+        </w:rPr>
+        <w:t xml:space="preserve">Open terminal </w:t>
+      </w:r>
+    </w:p>
+    <w:p>
+      <w:pPr>
+        <w:numPr>
+          <w:ilvl w:val="0"/>
+          <w:numId w:val="1"/>
+        </w:numPr>
+        <w:spacing w:after="0" w:afterAutospacing="0"/>
+        <w:ind w:left="720" w:hanging="360"/>
+        <w:rPr>
+          <w:u w:val="none"/>
+        </w:rPr>
+      </w:pPr>
+      <w:r>
+        <w:rPr>
+          <w:rtl w:val="0"/>
+        </w:rPr>
+        <w:t xml:space="preserve">Install requirements: python -m pip install -r requirements.txt</w:t>
+      </w:r>
+    </w:p>
+    <w:p>
+      <w:pPr>
+        <w:numPr>
+          <w:ilvl w:val="0"/>
+          <w:numId w:val="1"/>
+        </w:numPr>
+        <w:spacing w:after="0" w:afterAutospacing="0"/>
+        <w:ind w:left="720" w:hanging="360"/>
+        <w:rPr>
+          <w:u w:val="none"/>
+        </w:rPr>
+      </w:pPr>
+      <w:r>
+        <w:rPr>
+          <w:rtl w:val="0"/>
+        </w:rPr>
+        <w:t xml:space="preserve">Start FastAPI server: python -m src/main</w:t>
+      </w:r>
+    </w:p>
+    <w:p>
+      <w:pPr>
+        <w:numPr>
+          <w:ilvl w:val="0"/>
+          <w:numId w:val="1"/>
+        </w:numPr>
+        <w:ind w:left="720" w:hanging="360"/>
+        <w:rPr>
+          <w:u w:val="none"/>
+        </w:rPr>
+      </w:pPr>
+      <w:r>
+        <w:rPr>
+          <w:rtl w:val="0"/>
+        </w:rPr>
+        <w:t xml:space="preserve">Start Streamlit frontend: streamlit run src/streamlit_frontend.py</w:t>
+      </w:r>
+    </w:p>
+    <w:p>
+      <w:pPr>
+        <w:rPr/>
+      </w:pPr>
+      <w:r>
+        <w:rPr>
+          <w:rtl w:val="0"/>
+        </w:rPr>
+        <w:t xml:space="preserve">Refer to README.md on the code base for more details.</w:t>
+      </w:r>
+      <w:r>
+        <w:rPr>
+          <w:rtl w:val="0"/>
+        </w:rPr>
       </w:r>
     </w:p>
     <w:p>
@@ -3018,8 +3198,8 @@
         <w:jc w:val="both"/>
         <w:rPr/>
       </w:pPr>
-      <w:bookmarkStart w:colFirst="0" w:colLast="0" w:name="_heading=h.6vm6ejoevwnp" w:id="21"/>
-      <w:bookmarkEnd w:id="21"/>
+      <w:bookmarkStart w:colFirst="0" w:colLast="0" w:name="_heading=h.6vm6ejoevwnp" w:id="22"/>
+      <w:bookmarkEnd w:id="22"/>
       <w:r>
         <w:rPr>
           <w:rtl w:val="0"/>
@@ -3358,8 +3538,8 @@
         <w:jc w:val="both"/>
         <w:rPr/>
       </w:pPr>
-      <w:bookmarkStart w:colFirst="0" w:colLast="0" w:name="_heading=h.anf9p88rjr2c" w:id="22"/>
-      <w:bookmarkEnd w:id="22"/>
+      <w:bookmarkStart w:colFirst="0" w:colLast="0" w:name="_heading=h.anf9p88rjr2c" w:id="23"/>
+      <w:bookmarkEnd w:id="23"/>
       <w:r>
         <w:rPr>
           <w:rtl w:val="0"/>
@@ -3399,8 +3579,8 @@
         <w:jc w:val="both"/>
         <w:rPr/>
       </w:pPr>
-      <w:bookmarkStart w:colFirst="0" w:colLast="0" w:name="_heading=h.ut8anbobgfdx" w:id="23"/>
-      <w:bookmarkEnd w:id="23"/>
+      <w:bookmarkStart w:colFirst="0" w:colLast="0" w:name="_heading=h.ut8anbobgfdx" w:id="24"/>
+      <w:bookmarkEnd w:id="24"/>
       <w:r>
         <w:rPr>
           <w:rtl w:val="0"/>
@@ -3432,16 +3612,16 @@
           <wp:inline distB="114300" distT="114300" distL="114300" distR="114300">
             <wp:extent cx="5731200" cy="2311400"/>
             <wp:effectExtent b="0" l="0" r="0" t="0"/>
-            <wp:docPr id="5" name="image1.png"/>
+            <wp:docPr id="5" name="image2.png"/>
             <a:graphic>
               <a:graphicData uri="http://schemas.openxmlformats.org/drawingml/2006/picture">
                 <pic:pic>
                   <pic:nvPicPr>
-                    <pic:cNvPr id="0" name="image1.png"/>
+                    <pic:cNvPr id="0" name="image2.png"/>
                     <pic:cNvPicPr preferRelativeResize="0"/>
                   </pic:nvPicPr>
                   <pic:blipFill>
-                    <a:blip r:embed="rId8"/>
+                    <a:blip r:embed="rId9"/>
                     <a:srcRect b="0" l="0" r="0" t="0"/>
                     <a:stretch>
                       <a:fillRect/>
@@ -3474,8 +3654,8 @@
         <w:jc w:val="both"/>
         <w:rPr/>
       </w:pPr>
-      <w:bookmarkStart w:colFirst="0" w:colLast="0" w:name="_heading=h.1l7gex6ibgcx" w:id="24"/>
-      <w:bookmarkEnd w:id="24"/>
+      <w:bookmarkStart w:colFirst="0" w:colLast="0" w:name="_heading=h.1l7gex6ibgcx" w:id="25"/>
+      <w:bookmarkEnd w:id="25"/>
       <w:r>
         <w:rPr>
           <w:rtl w:val="0"/>
@@ -3504,7 +3684,7 @@
                     <pic:cNvPicPr preferRelativeResize="0"/>
                   </pic:nvPicPr>
                   <pic:blipFill>
-                    <a:blip r:embed="rId9"/>
+                    <a:blip r:embed="rId10"/>
                     <a:srcRect b="0" l="0" r="0" t="0"/>
                     <a:stretch>
                       <a:fillRect/>
@@ -3693,8 +3873,8 @@
         <w:jc w:val="both"/>
         <w:rPr/>
       </w:pPr>
-      <w:bookmarkStart w:colFirst="0" w:colLast="0" w:name="_heading=h.l3ugmcy4seyh" w:id="25"/>
-      <w:bookmarkEnd w:id="25"/>
+      <w:bookmarkStart w:colFirst="0" w:colLast="0" w:name="_heading=h.l3ugmcy4seyh" w:id="26"/>
+      <w:bookmarkEnd w:id="26"/>
       <w:r>
         <w:rPr>
           <w:rtl w:val="0"/>
@@ -5218,8 +5398,8 @@
         <w:jc w:val="both"/>
         <w:rPr/>
       </w:pPr>
-      <w:bookmarkStart w:colFirst="0" w:colLast="0" w:name="_heading=h.m04g3yo1j0pj" w:id="26"/>
-      <w:bookmarkEnd w:id="26"/>
+      <w:bookmarkStart w:colFirst="0" w:colLast="0" w:name="_heading=h.m04g3yo1j0pj" w:id="27"/>
+      <w:bookmarkEnd w:id="27"/>
       <w:r>
         <w:rPr>
           <w:rtl w:val="0"/>
@@ -6100,8 +6280,8 @@
         <w:jc w:val="both"/>
         <w:rPr/>
       </w:pPr>
-      <w:bookmarkStart w:colFirst="0" w:colLast="0" w:name="_heading=h.36tw07kh7b0k" w:id="27"/>
-      <w:bookmarkEnd w:id="27"/>
+      <w:bookmarkStart w:colFirst="0" w:colLast="0" w:name="_heading=h.36tw07kh7b0k" w:id="28"/>
+      <w:bookmarkEnd w:id="28"/>
       <w:r>
         <w:rPr>
           <w:rtl w:val="0"/>
@@ -6113,7 +6293,7 @@
       <w:pPr>
         <w:numPr>
           <w:ilvl w:val="0"/>
-          <w:numId w:val="3"/>
+          <w:numId w:val="4"/>
         </w:numPr>
         <w:spacing w:after="0" w:afterAutospacing="0" w:line="360" w:lineRule="auto"/>
         <w:ind w:left="720" w:hanging="360"/>
@@ -6133,7 +6313,7 @@
       <w:pPr>
         <w:numPr>
           <w:ilvl w:val="0"/>
-          <w:numId w:val="3"/>
+          <w:numId w:val="4"/>
         </w:numPr>
         <w:spacing w:after="0" w:afterAutospacing="0" w:line="360" w:lineRule="auto"/>
         <w:ind w:left="720" w:hanging="360"/>
@@ -6153,7 +6333,7 @@
       <w:pPr>
         <w:numPr>
           <w:ilvl w:val="0"/>
-          <w:numId w:val="3"/>
+          <w:numId w:val="4"/>
         </w:numPr>
         <w:spacing w:line="360" w:lineRule="auto"/>
         <w:ind w:left="720" w:hanging="360"/>
@@ -6183,98 +6363,6 @@
   <w:abstractNum w:abstractNumId="1">
     <w:lvl w:ilvl="0">
       <w:start w:val="1"/>
-      <w:numFmt w:val="decimal"/>
-      <w:lvlText w:val="%1."/>
-      <w:lvlJc w:val="left"/>
-      <w:pPr>
-        <w:ind w:left="360" w:hanging="360"/>
-      </w:pPr>
-      <w:rPr/>
-    </w:lvl>
-    <w:lvl w:ilvl="1">
-      <w:start w:val="1"/>
-      <w:numFmt w:val="decimal"/>
-      <w:lvlText w:val="%1.%2"/>
-      <w:lvlJc w:val="left"/>
-      <w:pPr>
-        <w:ind w:left="744" w:hanging="383.9999999999999"/>
-      </w:pPr>
-      <w:rPr/>
-    </w:lvl>
-    <w:lvl w:ilvl="2">
-      <w:start w:val="1"/>
-      <w:numFmt w:val="decimal"/>
-      <w:lvlText w:val="%1.%2.%3"/>
-      <w:lvlJc w:val="left"/>
-      <w:pPr>
-        <w:ind w:left="1440" w:hanging="720"/>
-      </w:pPr>
-      <w:rPr/>
-    </w:lvl>
-    <w:lvl w:ilvl="3">
-      <w:start w:val="1"/>
-      <w:numFmt w:val="decimal"/>
-      <w:lvlText w:val="%1.%2.%3.%4"/>
-      <w:lvlJc w:val="left"/>
-      <w:pPr>
-        <w:ind w:left="1800" w:hanging="720"/>
-      </w:pPr>
-      <w:rPr/>
-    </w:lvl>
-    <w:lvl w:ilvl="4">
-      <w:start w:val="1"/>
-      <w:numFmt w:val="decimal"/>
-      <w:lvlText w:val="%1.%2.%3.%4.%5"/>
-      <w:lvlJc w:val="left"/>
-      <w:pPr>
-        <w:ind w:left="2520" w:hanging="1080"/>
-      </w:pPr>
-      <w:rPr/>
-    </w:lvl>
-    <w:lvl w:ilvl="5">
-      <w:start w:val="1"/>
-      <w:numFmt w:val="decimal"/>
-      <w:lvlText w:val="%1.%2.%3.%4.%5.%6"/>
-      <w:lvlJc w:val="left"/>
-      <w:pPr>
-        <w:ind w:left="3240" w:hanging="1440"/>
-      </w:pPr>
-      <w:rPr/>
-    </w:lvl>
-    <w:lvl w:ilvl="6">
-      <w:start w:val="1"/>
-      <w:numFmt w:val="decimal"/>
-      <w:lvlText w:val="%1.%2.%3.%4.%5.%6.%7"/>
-      <w:lvlJc w:val="left"/>
-      <w:pPr>
-        <w:ind w:left="3600" w:hanging="1440"/>
-      </w:pPr>
-      <w:rPr/>
-    </w:lvl>
-    <w:lvl w:ilvl="7">
-      <w:start w:val="1"/>
-      <w:numFmt w:val="decimal"/>
-      <w:lvlText w:val="%1.%2.%3.%4.%5.%6.%7.%8"/>
-      <w:lvlJc w:val="left"/>
-      <w:pPr>
-        <w:ind w:left="4320" w:hanging="1800"/>
-      </w:pPr>
-      <w:rPr/>
-    </w:lvl>
-    <w:lvl w:ilvl="8">
-      <w:start w:val="1"/>
-      <w:numFmt w:val="decimal"/>
-      <w:lvlText w:val="%1.%2.%3.%4.%5.%6.%7.%8.%9"/>
-      <w:lvlJc w:val="left"/>
-      <w:pPr>
-        <w:ind w:left="4680" w:hanging="1800"/>
-      </w:pPr>
-      <w:rPr/>
-    </w:lvl>
-  </w:abstractNum>
-  <w:abstractNum w:abstractNumId="2">
-    <w:lvl w:ilvl="0">
-      <w:start w:val="1"/>
       <w:numFmt w:val="bullet"/>
       <w:lvlText w:val="●"/>
       <w:lvlJc w:val="left"/>
@@ -6382,6 +6470,98 @@
       </w:rPr>
     </w:lvl>
   </w:abstractNum>
+  <w:abstractNum w:abstractNumId="2">
+    <w:lvl w:ilvl="0">
+      <w:start w:val="1"/>
+      <w:numFmt w:val="decimal"/>
+      <w:lvlText w:val="%1."/>
+      <w:lvlJc w:val="left"/>
+      <w:pPr>
+        <w:ind w:left="360" w:hanging="360"/>
+      </w:pPr>
+      <w:rPr/>
+    </w:lvl>
+    <w:lvl w:ilvl="1">
+      <w:start w:val="1"/>
+      <w:numFmt w:val="decimal"/>
+      <w:lvlText w:val="%1.%2"/>
+      <w:lvlJc w:val="left"/>
+      <w:pPr>
+        <w:ind w:left="744" w:hanging="383.9999999999999"/>
+      </w:pPr>
+      <w:rPr/>
+    </w:lvl>
+    <w:lvl w:ilvl="2">
+      <w:start w:val="1"/>
+      <w:numFmt w:val="decimal"/>
+      <w:lvlText w:val="%1.%2.%3"/>
+      <w:lvlJc w:val="left"/>
+      <w:pPr>
+        <w:ind w:left="1440" w:hanging="720"/>
+      </w:pPr>
+      <w:rPr/>
+    </w:lvl>
+    <w:lvl w:ilvl="3">
+      <w:start w:val="1"/>
+      <w:numFmt w:val="decimal"/>
+      <w:lvlText w:val="%1.%2.%3.%4"/>
+      <w:lvlJc w:val="left"/>
+      <w:pPr>
+        <w:ind w:left="1800" w:hanging="720"/>
+      </w:pPr>
+      <w:rPr/>
+    </w:lvl>
+    <w:lvl w:ilvl="4">
+      <w:start w:val="1"/>
+      <w:numFmt w:val="decimal"/>
+      <w:lvlText w:val="%1.%2.%3.%4.%5"/>
+      <w:lvlJc w:val="left"/>
+      <w:pPr>
+        <w:ind w:left="2520" w:hanging="1080"/>
+      </w:pPr>
+      <w:rPr/>
+    </w:lvl>
+    <w:lvl w:ilvl="5">
+      <w:start w:val="1"/>
+      <w:numFmt w:val="decimal"/>
+      <w:lvlText w:val="%1.%2.%3.%4.%5.%6"/>
+      <w:lvlJc w:val="left"/>
+      <w:pPr>
+        <w:ind w:left="3240" w:hanging="1440"/>
+      </w:pPr>
+      <w:rPr/>
+    </w:lvl>
+    <w:lvl w:ilvl="6">
+      <w:start w:val="1"/>
+      <w:numFmt w:val="decimal"/>
+      <w:lvlText w:val="%1.%2.%3.%4.%5.%6.%7"/>
+      <w:lvlJc w:val="left"/>
+      <w:pPr>
+        <w:ind w:left="3600" w:hanging="1440"/>
+      </w:pPr>
+      <w:rPr/>
+    </w:lvl>
+    <w:lvl w:ilvl="7">
+      <w:start w:val="1"/>
+      <w:numFmt w:val="decimal"/>
+      <w:lvlText w:val="%1.%2.%3.%4.%5.%6.%7.%8"/>
+      <w:lvlJc w:val="left"/>
+      <w:pPr>
+        <w:ind w:left="4320" w:hanging="1800"/>
+      </w:pPr>
+      <w:rPr/>
+    </w:lvl>
+    <w:lvl w:ilvl="8">
+      <w:start w:val="1"/>
+      <w:numFmt w:val="decimal"/>
+      <w:lvlText w:val="%1.%2.%3.%4.%5.%6.%7.%8.%9"/>
+      <w:lvlJc w:val="left"/>
+      <w:pPr>
+        <w:ind w:left="4680" w:hanging="1800"/>
+      </w:pPr>
+      <w:rPr/>
+    </w:lvl>
+  </w:abstractNum>
   <w:abstractNum w:abstractNumId="3">
     <w:lvl w:ilvl="0">
       <w:start w:val="1"/>
@@ -6493,6 +6673,116 @@
     </w:lvl>
   </w:abstractNum>
   <w:abstractNum w:abstractNumId="4">
+    <w:lvl w:ilvl="0">
+      <w:start w:val="1"/>
+      <w:numFmt w:val="bullet"/>
+      <w:lvlText w:val="●"/>
+      <w:lvlJc w:val="left"/>
+      <w:pPr>
+        <w:ind w:left="720" w:hanging="360"/>
+      </w:pPr>
+      <w:rPr>
+        <w:u w:val="none"/>
+      </w:rPr>
+    </w:lvl>
+    <w:lvl w:ilvl="1">
+      <w:start w:val="1"/>
+      <w:numFmt w:val="bullet"/>
+      <w:lvlText w:val="○"/>
+      <w:lvlJc w:val="left"/>
+      <w:pPr>
+        <w:ind w:left="1440" w:hanging="360"/>
+      </w:pPr>
+      <w:rPr>
+        <w:u w:val="none"/>
+      </w:rPr>
+    </w:lvl>
+    <w:lvl w:ilvl="2">
+      <w:start w:val="1"/>
+      <w:numFmt w:val="bullet"/>
+      <w:lvlText w:val="■"/>
+      <w:lvlJc w:val="left"/>
+      <w:pPr>
+        <w:ind w:left="2160" w:hanging="360"/>
+      </w:pPr>
+      <w:rPr>
+        <w:u w:val="none"/>
+      </w:rPr>
+    </w:lvl>
+    <w:lvl w:ilvl="3">
+      <w:start w:val="1"/>
+      <w:numFmt w:val="bullet"/>
+      <w:lvlText w:val="●"/>
+      <w:lvlJc w:val="left"/>
+      <w:pPr>
+        <w:ind w:left="2880" w:hanging="360"/>
+      </w:pPr>
+      <w:rPr>
+        <w:u w:val="none"/>
+      </w:rPr>
+    </w:lvl>
+    <w:lvl w:ilvl="4">
+      <w:start w:val="1"/>
+      <w:numFmt w:val="bullet"/>
+      <w:lvlText w:val="○"/>
+      <w:lvlJc w:val="left"/>
+      <w:pPr>
+        <w:ind w:left="3600" w:hanging="360"/>
+      </w:pPr>
+      <w:rPr>
+        <w:u w:val="none"/>
+      </w:rPr>
+    </w:lvl>
+    <w:lvl w:ilvl="5">
+      <w:start w:val="1"/>
+      <w:numFmt w:val="bullet"/>
+      <w:lvlText w:val="■"/>
+      <w:lvlJc w:val="left"/>
+      <w:pPr>
+        <w:ind w:left="4320" w:hanging="360"/>
+      </w:pPr>
+      <w:rPr>
+        <w:u w:val="none"/>
+      </w:rPr>
+    </w:lvl>
+    <w:lvl w:ilvl="6">
+      <w:start w:val="1"/>
+      <w:numFmt w:val="bullet"/>
+      <w:lvlText w:val="●"/>
+      <w:lvlJc w:val="left"/>
+      <w:pPr>
+        <w:ind w:left="5040" w:hanging="360"/>
+      </w:pPr>
+      <w:rPr>
+        <w:u w:val="none"/>
+      </w:rPr>
+    </w:lvl>
+    <w:lvl w:ilvl="7">
+      <w:start w:val="1"/>
+      <w:numFmt w:val="bullet"/>
+      <w:lvlText w:val="○"/>
+      <w:lvlJc w:val="left"/>
+      <w:pPr>
+        <w:ind w:left="5760" w:hanging="360"/>
+      </w:pPr>
+      <w:rPr>
+        <w:u w:val="none"/>
+      </w:rPr>
+    </w:lvl>
+    <w:lvl w:ilvl="8">
+      <w:start w:val="1"/>
+      <w:numFmt w:val="bullet"/>
+      <w:lvlText w:val="■"/>
+      <w:lvlJc w:val="left"/>
+      <w:pPr>
+        <w:ind w:left="6480" w:hanging="360"/>
+      </w:pPr>
+      <w:rPr>
+        <w:u w:val="none"/>
+      </w:rPr>
+    </w:lvl>
+  </w:abstractNum>
+  <w:abstractNum w:abstractNumId="5">
     <w:lvl w:ilvl="0">
       <w:start w:val="1"/>
       <w:numFmt w:val="bullet"/>
@@ -6613,6 +6903,9 @@
   </w:num>
   <w:num w:numId="4">
     <w:abstractNumId w:val="4"/>
+  </w:num>
+  <w:num w:numId="5">
+    <w:abstractNumId w:val="5"/>
   </w:num>
 </w:numbering>
 </file>
@@ -6680,13 +6973,14 @@
     <w:pPr>
       <w:keepNext w:val="1"/>
       <w:keepLines w:val="1"/>
-      <w:pageBreakBefore w:val="0"/>
-      <w:spacing w:after="80" w:before="280" w:lineRule="auto"/>
+      <w:spacing w:after="80" w:before="280" w:line="360" w:lineRule="auto"/>
+      <w:ind w:firstLine="720"/>
+      <w:jc w:val="both"/>
     </w:pPr>
     <w:rPr>
       <w:b w:val="1"/>
-      <w:sz w:val="28"/>
-      <w:szCs w:val="28"/>
+      <w:sz w:val="26"/>
+      <w:szCs w:val="26"/>
     </w:rPr>
   </w:style>
   <w:style w:type="paragraph" w:styleId="Heading4">
@@ -7861,7 +8155,7 @@
 
 <file path=customXML/item1.xml><?xml version="1.0" encoding="utf-8"?>
 <go:gDocsCustomXmlDataStorage xmlns:go="http://customooxmlschemas.google.com/" xmlns:r="http://schemas.openxmlformats.org/officeDocument/2006/relationships" uri="GoogleDocsCustomDataVersion2">
-  <go:docsCustomData xmlns:go="http://customooxmlschemas.google.com/" roundtripDataSignature="AMtx7mheo7SX/1twaCMvJoMYOOHmqXDzTQ==">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</go:docsCustomData>
+  <go:docsCustomData xmlns:go="http://customooxmlschemas.google.com/" roundtripDataSignature="AMtx7micauJKvORdxc/DFiUrdwNhPCXeRg==">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</go:docsCustomData>
 </go:gDocsCustomXmlDataStorage>
 </file>
 

</xml_diff>